<commit_message>
Update image examples, documents and codes.
</commit_message>
<xml_diff>
--- a/ANNEX_A_terms_for_use_of_database.docx
+++ b/ANNEX_A_terms_for_use_of_database.docx
@@ -1,6 +1,6 @@
 
 <file path=word/document.xml><?xml version="1.0" encoding="utf-8"?>
-<w:document xmlns:wpc="http://schemas.microsoft.com/office/word/2010/wordprocessingCanvas" xmlns:cx="http://schemas.microsoft.com/office/drawing/2014/chartex" xmlns:mc="http://schemas.openxmlformats.org/markup-compatibility/2006" xmlns:o="urn:schemas-microsoft-com:office:office" xmlns:r="http://schemas.openxmlformats.org/officeDocument/2006/relationships" xmlns:m="http://schemas.openxmlformats.org/officeDocument/2006/math" xmlns:v="urn:schemas-microsoft-com:vml" xmlns:wp14="http://schemas.microsoft.com/office/word/2010/wordprocessingDrawing" xmlns:wp="http://schemas.openxmlformats.org/drawingml/2006/wordprocessingDrawing" xmlns:w10="urn:schemas-microsoft-com:office:word" xmlns:w="http://schemas.openxmlformats.org/wordprocessingml/2006/main" xmlns:w14="http://schemas.microsoft.com/office/word/2010/wordml" xmlns:w15="http://schemas.microsoft.com/office/word/2012/wordml" xmlns:w16se="http://schemas.microsoft.com/office/word/2015/wordml/symex" xmlns:wpg="http://schemas.microsoft.com/office/word/2010/wordprocessingGroup" xmlns:wpi="http://schemas.microsoft.com/office/word/2010/wordprocessingInk" xmlns:wne="http://schemas.microsoft.com/office/word/2006/wordml" xmlns:wps="http://schemas.microsoft.com/office/word/2010/wordprocessingShape" mc:Ignorable="w14 w15 w16se wp14">
+<w:document xmlns:wpc="http://schemas.microsoft.com/office/word/2010/wordprocessingCanvas" xmlns:cx="http://schemas.microsoft.com/office/drawing/2014/chartex" xmlns:cx1="http://schemas.microsoft.com/office/drawing/2015/9/8/chartex" xmlns:cx2="http://schemas.microsoft.com/office/drawing/2015/10/21/chartex" xmlns:cx3="http://schemas.microsoft.com/office/drawing/2016/5/9/chartex" xmlns:cx4="http://schemas.microsoft.com/office/drawing/2016/5/10/chartex" xmlns:cx5="http://schemas.microsoft.com/office/drawing/2016/5/11/chartex" xmlns:cx6="http://schemas.microsoft.com/office/drawing/2016/5/12/chartex" xmlns:cx7="http://schemas.microsoft.com/office/drawing/2016/5/13/chartex" xmlns:cx8="http://schemas.microsoft.com/office/drawing/2016/5/14/chartex" xmlns:mc="http://schemas.openxmlformats.org/markup-compatibility/2006" xmlns:aink="http://schemas.microsoft.com/office/drawing/2016/ink" xmlns:am3d="http://schemas.microsoft.com/office/drawing/2017/model3d" xmlns:o="urn:schemas-microsoft-com:office:office" xmlns:r="http://schemas.openxmlformats.org/officeDocument/2006/relationships" xmlns:m="http://schemas.openxmlformats.org/officeDocument/2006/math" xmlns:v="urn:schemas-microsoft-com:vml" xmlns:wp14="http://schemas.microsoft.com/office/word/2010/wordprocessingDrawing" xmlns:wp="http://schemas.openxmlformats.org/drawingml/2006/wordprocessingDrawing" xmlns:w10="urn:schemas-microsoft-com:office:word" xmlns:w="http://schemas.openxmlformats.org/wordprocessingml/2006/main" xmlns:w14="http://schemas.microsoft.com/office/word/2010/wordml" xmlns:w15="http://schemas.microsoft.com/office/word/2012/wordml" xmlns:w16cid="http://schemas.microsoft.com/office/word/2016/wordml/cid" xmlns:w16se="http://schemas.microsoft.com/office/word/2015/wordml/symex" xmlns:wpg="http://schemas.microsoft.com/office/word/2010/wordprocessingGroup" xmlns:wpi="http://schemas.microsoft.com/office/word/2010/wordprocessingInk" xmlns:wne="http://schemas.microsoft.com/office/word/2006/wordml" xmlns:wps="http://schemas.microsoft.com/office/word/2010/wordprocessingShape" mc:Ignorable="w14 w15 w16se w16cid wp14">
   <w:body>
     <w:p>
       <w:pPr>
@@ -94,21 +94,7 @@
         <w:rPr>
           <w:rFonts w:ascii="Times New Roman" w:hAnsi="Times New Roman" w:cs="Times New Roman"/>
         </w:rPr>
-        <w:t xml:space="preserve">d in </w:t>
-      </w:r>
-      <w:proofErr w:type="spellStart"/>
-      <w:r>
-        <w:rPr>
-          <w:rFonts w:ascii="Times New Roman" w:hAnsi="Times New Roman" w:cs="Times New Roman"/>
-        </w:rPr>
-        <w:t>no_permision_to_display.txt</w:t>
-      </w:r>
-      <w:proofErr w:type="spellEnd"/>
-      <w:r>
-        <w:rPr>
-          <w:rFonts w:ascii="Times New Roman" w:hAnsi="Times New Roman" w:cs="Times New Roman"/>
-        </w:rPr>
-        <w:t xml:space="preserve"> </w:t>
+        <w:t xml:space="preserve">d in no_permision_to_display.txt </w:t>
       </w:r>
       <w:r>
         <w:rPr>
@@ -120,16 +106,8 @@
         <w:rPr>
           <w:rFonts w:ascii="Times New Roman" w:hAnsi="Times New Roman" w:cs="Times New Roman"/>
         </w:rPr>
-        <w:t xml:space="preserve">d in </w:t>
-      </w:r>
-      <w:proofErr w:type="spellStart"/>
-      <w:r>
-        <w:rPr>
-          <w:rFonts w:ascii="Times New Roman" w:hAnsi="Times New Roman" w:cs="Times New Roman"/>
-        </w:rPr>
-        <w:t>no_permision_to_display.txt</w:t>
-      </w:r>
-      <w:proofErr w:type="spellEnd"/>
+        <w:t>d in no_permision_to_display.txt</w:t>
+      </w:r>
       <w:r>
         <w:rPr>
           <w:rFonts w:ascii="Times New Roman" w:hAnsi="Times New Roman" w:cs="Times New Roman"/>
@@ -196,28 +174,12 @@
         </w:rPr>
         <w:t xml:space="preserve">er use </w:t>
       </w:r>
-      <w:proofErr w:type="spellStart"/>
-      <w:r>
-        <w:rPr>
-          <w:rFonts w:ascii="Times New Roman" w:hAnsi="Times New Roman" w:cs="Times New Roman"/>
-        </w:rPr>
-        <w:t>NTUST_RB30403</w:t>
-      </w:r>
-      <w:proofErr w:type="spellEnd"/>
-      <w:r>
-        <w:rPr>
-          <w:rFonts w:ascii="Times New Roman" w:hAnsi="Times New Roman" w:cs="Times New Roman"/>
-        </w:rPr>
-        <w:t>-palm-</w:t>
-      </w:r>
-      <w:proofErr w:type="spellStart"/>
-      <w:r>
-        <w:rPr>
-          <w:rFonts w:ascii="Times New Roman" w:hAnsi="Times New Roman" w:cs="Times New Roman"/>
-        </w:rPr>
-        <w:t>v1</w:t>
-      </w:r>
-      <w:proofErr w:type="spellEnd"/>
+      <w:r>
+        <w:rPr>
+          <w:rFonts w:ascii="Times New Roman" w:hAnsi="Times New Roman" w:cs="Times New Roman"/>
+        </w:rPr>
+        <w:t>NTUST-RB304-3-PalmV1</w:t>
+      </w:r>
       <w:r>
         <w:rPr>
           <w:rFonts w:ascii="Times New Roman" w:hAnsi="Times New Roman" w:cs="Times New Roman"/>
@@ -268,7 +230,15 @@
         <w:rPr>
           <w:rFonts w:ascii="Times New Roman" w:hAnsi="Times New Roman" w:cs="Times New Roman"/>
         </w:rPr>
-        <w:t>Department</w:t>
+        <w:t>Depart</w:t>
+      </w:r>
+      <w:bookmarkStart w:id="2" w:name="_GoBack"/>
+      <w:bookmarkEnd w:id="2"/>
+      <w:r>
+        <w:rPr>
+          <w:rFonts w:ascii="Times New Roman" w:hAnsi="Times New Roman" w:cs="Times New Roman"/>
+        </w:rPr>
+        <w:t>ment</w:t>
       </w:r>
       <w:r>
         <w:rPr>
@@ -286,14 +256,7 @@
         <w:rPr>
           <w:rFonts w:ascii="Times New Roman" w:hAnsi="Times New Roman" w:cs="Times New Roman"/>
         </w:rPr>
-        <w:t xml:space="preserve">Engineering at </w:t>
-      </w:r>
-      <w:proofErr w:type="spellStart"/>
-      <w:r>
-        <w:rPr>
-          <w:rFonts w:ascii="Times New Roman" w:hAnsi="Times New Roman" w:cs="Times New Roman"/>
-        </w:rPr>
-        <w:t>NTU</w:t>
+        <w:t>Engineering at NTU</w:t>
       </w:r>
       <w:r>
         <w:rPr>
@@ -301,21 +264,18 @@
         </w:rPr>
         <w:t>ST</w:t>
       </w:r>
-      <w:proofErr w:type="spellEnd"/>
       <w:r>
         <w:rPr>
           <w:rFonts w:ascii="Times New Roman" w:hAnsi="Times New Roman" w:cs="Times New Roman"/>
         </w:rPr>
         <w:t xml:space="preserve"> through email (</w:t>
       </w:r>
-      <w:proofErr w:type="spellStart"/>
       <w:r>
         <w:rPr>
           <w:rFonts w:ascii="Times New Roman" w:hAnsi="Times New Roman" w:cs="Times New Roman"/>
         </w:rPr>
         <w:t>horngsj@yahoo.com</w:t>
       </w:r>
-      <w:proofErr w:type="spellEnd"/>
       <w:r>
         <w:rPr>
           <w:rFonts w:ascii="Times New Roman" w:hAnsi="Times New Roman" w:cs="Times New Roman"/>
@@ -375,21 +335,7 @@
         <w:rPr>
           <w:rFonts w:ascii="Times New Roman" w:hAnsi="Times New Roman" w:cs="Times New Roman"/>
         </w:rPr>
-        <w:t xml:space="preserve">9. The Database owners reserve the right to terminate the usage permission of the Database granted to the researcher(s) under this Agreement at any time. Once the researchers receive the notification of termination of usage permission, they must immediately delete the entire Database from their systems. </w:t>
-      </w:r>
-      <w:bookmarkStart w:id="2" w:name="_GoBack"/>
-      <w:r>
-        <w:rPr>
-          <w:rFonts w:ascii="Times New Roman" w:hAnsi="Times New Roman" w:cs="Times New Roman"/>
-        </w:rPr>
-        <w:t xml:space="preserve">Notwithstanding </w:t>
-      </w:r>
-      <w:bookmarkEnd w:id="2"/>
-      <w:r>
-        <w:rPr>
-          <w:rFonts w:ascii="Times New Roman" w:hAnsi="Times New Roman" w:cs="Times New Roman"/>
-        </w:rPr>
-        <w:t>the termination of usage permission of the Database, any use of any images from this Database which are contained in the results of research derived from this Database shall continue to be subject to the terms of this Agreement.</w:t>
+        <w:t>9. The Database owners reserve the right to terminate the usage permission of the Database granted to the researcher(s) under this Agreement at any time. Once the researchers receive the notification of termination of usage permission, they must immediately delete the entire Database from their systems. Notwithstanding the termination of usage permission of the Database, any use of any images from this Database which are contained in the results of research derived from this Database shall continue to be subject to the terms of this Agreement.</w:t>
       </w:r>
     </w:p>
     <w:sectPr>
@@ -403,7 +349,7 @@
 </file>
 
 <file path=word/styles.xml><?xml version="1.0" encoding="utf-8"?>
-<w:styles xmlns:mc="http://schemas.openxmlformats.org/markup-compatibility/2006" xmlns:r="http://schemas.openxmlformats.org/officeDocument/2006/relationships" xmlns:w="http://schemas.openxmlformats.org/wordprocessingml/2006/main" xmlns:w14="http://schemas.microsoft.com/office/word/2010/wordml" xmlns:w15="http://schemas.microsoft.com/office/word/2012/wordml" xmlns:w16se="http://schemas.microsoft.com/office/word/2015/wordml/symex" mc:Ignorable="w14 w15 w16se">
+<w:styles xmlns:mc="http://schemas.openxmlformats.org/markup-compatibility/2006" xmlns:r="http://schemas.openxmlformats.org/officeDocument/2006/relationships" xmlns:w="http://schemas.openxmlformats.org/wordprocessingml/2006/main" xmlns:w14="http://schemas.microsoft.com/office/word/2010/wordml" xmlns:w15="http://schemas.microsoft.com/office/word/2012/wordml" xmlns:w16cid="http://schemas.microsoft.com/office/word/2016/wordml/cid" xmlns:w16se="http://schemas.microsoft.com/office/word/2015/wordml/symex" mc:Ignorable="w14 w15 w16se w16cid">
   <w:docDefaults>
     <w:rPrDefault>
       <w:rPr>
@@ -419,7 +365,7 @@
       </w:pPr>
     </w:pPrDefault>
   </w:docDefaults>
-  <w:latentStyles w:defLockedState="0" w:defUIPriority="99" w:defSemiHidden="0" w:defUnhideWhenUsed="0" w:defQFormat="0" w:count="371">
+  <w:latentStyles w:defLockedState="0" w:defUIPriority="99" w:defSemiHidden="0" w:defUnhideWhenUsed="0" w:defQFormat="0" w:count="375">
     <w:lsdException w:name="Normal" w:uiPriority="0" w:qFormat="1"/>
     <w:lsdException w:name="heading 1" w:uiPriority="9" w:qFormat="1"/>
     <w:lsdException w:name="heading 2" w:semiHidden="1" w:uiPriority="9" w:unhideWhenUsed="1" w:qFormat="1"/>
@@ -791,6 +737,10 @@
     <w:lsdException w:name="List Table 5 Dark Accent 6" w:uiPriority="50"/>
     <w:lsdException w:name="List Table 6 Colorful Accent 6" w:uiPriority="51"/>
     <w:lsdException w:name="List Table 7 Colorful Accent 6" w:uiPriority="52"/>
+    <w:lsdException w:name="Mention" w:semiHidden="1" w:unhideWhenUsed="1"/>
+    <w:lsdException w:name="Smart Hyperlink" w:semiHidden="1" w:unhideWhenUsed="1"/>
+    <w:lsdException w:name="Hashtag" w:semiHidden="1" w:unhideWhenUsed="1"/>
+    <w:lsdException w:name="Unresolved Mention" w:semiHidden="1" w:unhideWhenUsed="1"/>
   </w:latentStyles>
   <w:style w:type="paragraph" w:default="1" w:styleId="Normal">
     <w:name w:val="Normal"/>

</xml_diff>